<commit_message>
Definicion adecuada a temas tratados minuta compromiso
</commit_message>
<xml_diff>
--- a/qualtcom/Procesos/Planeacion/Minuta_compromiso-150216.docx
+++ b/qualtcom/Procesos/Planeacion/Minuta_compromiso-150216.docx
@@ -964,38 +964,8 @@
           <w:sz w:val="19"/>
           <w:szCs w:val="19"/>
         </w:rPr>
-        <w:t>Se verifico que se tenía el material necesario para llevar acabo los servicios a brindar.</w:t>
-      </w:r>
-    </w:p>
-    <w:p>
-      <w:pPr>
-        <w:autoSpaceDE w:val="0"/>
-        <w:autoSpaceDN w:val="0"/>
-        <w:adjustRightInd w:val="0"/>
-        <w:spacing w:after="0" w:line="240" w:lineRule="auto"/>
-        <w:ind w:left="1440"/>
-        <w:rPr>
-          <w:rFonts w:ascii="Avenir Book" w:hAnsi="Avenir Book" w:cs="Arial"/>
-          <w:color w:val="000000"/>
-          <w:sz w:val="19"/>
-          <w:szCs w:val="19"/>
-        </w:rPr>
-      </w:pPr>
-    </w:p>
-    <w:p>
-      <w:pPr>
-        <w:autoSpaceDE w:val="0"/>
-        <w:autoSpaceDN w:val="0"/>
-        <w:adjustRightInd w:val="0"/>
-        <w:spacing w:after="0" w:line="240" w:lineRule="auto"/>
-        <w:ind w:left="1440"/>
-        <w:rPr>
-          <w:rFonts w:ascii="Avenir Book" w:hAnsi="Avenir Book" w:cs="Arial"/>
-          <w:color w:val="000000"/>
-          <w:sz w:val="19"/>
-          <w:szCs w:val="19"/>
-        </w:rPr>
-      </w:pPr>
+        <w:t xml:space="preserve">Se verifico la disponibilidad de recursos y que no se cuentan problemas con los mismos. </w:t>
+      </w:r>
     </w:p>
     <w:p>
       <w:pPr>
@@ -1028,6 +998,36 @@
       </w:pPr>
       <w:bookmarkStart w:id="0" w:name="_GoBack"/>
       <w:bookmarkEnd w:id="0"/>
+    </w:p>
+    <w:p>
+      <w:pPr>
+        <w:autoSpaceDE w:val="0"/>
+        <w:autoSpaceDN w:val="0"/>
+        <w:adjustRightInd w:val="0"/>
+        <w:spacing w:after="0" w:line="240" w:lineRule="auto"/>
+        <w:ind w:left="1440"/>
+        <w:rPr>
+          <w:rFonts w:ascii="Avenir Book" w:hAnsi="Avenir Book" w:cs="Arial"/>
+          <w:color w:val="000000"/>
+          <w:sz w:val="19"/>
+          <w:szCs w:val="19"/>
+        </w:rPr>
+      </w:pPr>
+    </w:p>
+    <w:p>
+      <w:pPr>
+        <w:autoSpaceDE w:val="0"/>
+        <w:autoSpaceDN w:val="0"/>
+        <w:adjustRightInd w:val="0"/>
+        <w:spacing w:after="0" w:line="240" w:lineRule="auto"/>
+        <w:ind w:left="1440"/>
+        <w:rPr>
+          <w:rFonts w:ascii="Avenir Book" w:hAnsi="Avenir Book" w:cs="Arial"/>
+          <w:color w:val="000000"/>
+          <w:sz w:val="19"/>
+          <w:szCs w:val="19"/>
+        </w:rPr>
+      </w:pPr>
     </w:p>
     <w:p>
       <w:pPr>

</xml_diff>

<commit_message>
Versionado de Minuta de compromiso Febrero
</commit_message>
<xml_diff>
--- a/qualtcom/Procesos/Planeacion/Minuta_compromiso-150216.docx
+++ b/qualtcom/Procesos/Planeacion/Minuta_compromiso-150216.docx
@@ -644,6 +644,31 @@
         <w:autoSpaceDN w:val="0"/>
         <w:adjustRightInd w:val="0"/>
         <w:spacing w:after="0" w:line="240" w:lineRule="auto"/>
+        <w:ind w:left="1080"/>
+        <w:rPr>
+          <w:rFonts w:ascii="Avenir Book" w:hAnsi="Avenir Book" w:cs="Arial"/>
+          <w:color w:val="000000"/>
+          <w:sz w:val="19"/>
+          <w:szCs w:val="19"/>
+        </w:rPr>
+      </w:pPr>
+      <w:r>
+        <w:rPr>
+          <w:rFonts w:ascii="Avenir Book" w:hAnsi="Avenir Book" w:cs="Arial"/>
+          <w:color w:val="000000"/>
+          <w:sz w:val="19"/>
+          <w:szCs w:val="19"/>
+        </w:rPr>
+        <w:t>Se dio a conocer el plan estratégico a la organización que contiene la Misión, Visión y Valores propios de la empresa, así como los objetivos y estrategias que permitirán llevar a término el proyecto.</w:t>
+      </w:r>
+    </w:p>
+    <w:p>
+      <w:pPr>
+        <w:pStyle w:val="Prrafodelista"/>
+        <w:autoSpaceDE w:val="0"/>
+        <w:autoSpaceDN w:val="0"/>
+        <w:adjustRightInd w:val="0"/>
+        <w:spacing w:after="0" w:line="240" w:lineRule="auto"/>
         <w:ind w:left="1440"/>
         <w:rPr>
           <w:rFonts w:ascii="Avenir Book" w:hAnsi="Avenir Book" w:cs="Arial"/>
@@ -652,95 +677,53 @@
           <w:szCs w:val="19"/>
         </w:rPr>
       </w:pPr>
-      <w:r>
-        <w:rPr>
-          <w:rFonts w:ascii="Avenir Book" w:hAnsi="Avenir Book" w:cs="Arial"/>
-          <w:color w:val="000000"/>
-          <w:sz w:val="19"/>
-          <w:szCs w:val="19"/>
-        </w:rPr>
-        <w:t>Se dio a conocer el plan estratégico a la organización</w:t>
-      </w:r>
-      <w:r>
-        <w:rPr>
-          <w:rFonts w:ascii="Avenir Book" w:hAnsi="Avenir Book" w:cs="Arial"/>
-          <w:color w:val="000000"/>
-          <w:sz w:val="19"/>
-          <w:szCs w:val="19"/>
-        </w:rPr>
-        <w:t xml:space="preserve"> que contiene la Misión, Visión y Valores propios de la empresa, así como los objetivos y estrategias que permitirán llevar a término el proyecto.</w:t>
-      </w:r>
-    </w:p>
-    <w:p>
-      <w:pPr>
-        <w:autoSpaceDE w:val="0"/>
-        <w:autoSpaceDN w:val="0"/>
-        <w:adjustRightInd w:val="0"/>
-        <w:spacing w:after="0" w:line="240" w:lineRule="auto"/>
-        <w:ind w:left="1440"/>
-        <w:rPr>
-          <w:rFonts w:ascii="Avenir Book" w:hAnsi="Avenir Book" w:cs="Arial"/>
-          <w:color w:val="000000"/>
-          <w:sz w:val="19"/>
-          <w:szCs w:val="19"/>
-        </w:rPr>
-      </w:pPr>
-    </w:p>
-    <w:p>
-      <w:pPr>
-        <w:autoSpaceDE w:val="0"/>
-        <w:autoSpaceDN w:val="0"/>
-        <w:adjustRightInd w:val="0"/>
-        <w:spacing w:after="0" w:line="240" w:lineRule="auto"/>
-        <w:ind w:left="1440"/>
-        <w:rPr>
-          <w:rFonts w:ascii="Avenir Book" w:hAnsi="Avenir Book" w:cs="Arial"/>
-          <w:color w:val="000000"/>
-          <w:sz w:val="19"/>
-          <w:szCs w:val="19"/>
-        </w:rPr>
-      </w:pPr>
-      <w:r>
-        <w:rPr>
-          <w:rFonts w:ascii="Avenir Book" w:hAnsi="Avenir Book" w:cs="Arial"/>
-          <w:color w:val="000000"/>
-          <w:sz w:val="19"/>
-          <w:szCs w:val="19"/>
-        </w:rPr>
-        <w:t>Contiene además el Alcance del Proyecto</w:t>
-      </w:r>
-      <w:r>
-        <w:rPr>
-          <w:rFonts w:ascii="Avenir Book" w:hAnsi="Avenir Book" w:cs="Arial"/>
-          <w:color w:val="000000"/>
-          <w:sz w:val="19"/>
-          <w:szCs w:val="19"/>
-        </w:rPr>
-        <w:t xml:space="preserve"> donde las actividades que comprende serán descritas en el Catálogo de Servicios. Además contiene el Ciclo de Vida y el tipo de Procesos/Servicios requeridos.</w:t>
-      </w:r>
-    </w:p>
-    <w:p>
-      <w:pPr>
-        <w:autoSpaceDE w:val="0"/>
-        <w:autoSpaceDN w:val="0"/>
-        <w:adjustRightInd w:val="0"/>
-        <w:spacing w:after="0" w:line="240" w:lineRule="auto"/>
-        <w:ind w:left="1440"/>
-        <w:rPr>
-          <w:rFonts w:ascii="Avenir Book" w:hAnsi="Avenir Book" w:cs="Arial"/>
-          <w:color w:val="000000"/>
-          <w:sz w:val="19"/>
-          <w:szCs w:val="19"/>
-        </w:rPr>
-      </w:pPr>
-    </w:p>
-    <w:p>
-      <w:pPr>
-        <w:autoSpaceDE w:val="0"/>
-        <w:autoSpaceDN w:val="0"/>
-        <w:adjustRightInd w:val="0"/>
-        <w:spacing w:after="0" w:line="240" w:lineRule="auto"/>
-        <w:ind w:left="1440"/>
+    </w:p>
+    <w:p>
+      <w:pPr>
+        <w:autoSpaceDE w:val="0"/>
+        <w:autoSpaceDN w:val="0"/>
+        <w:adjustRightInd w:val="0"/>
+        <w:spacing w:after="0" w:line="240" w:lineRule="auto"/>
+        <w:ind w:left="1080"/>
+        <w:rPr>
+          <w:rFonts w:ascii="Avenir Book" w:hAnsi="Avenir Book" w:cs="Arial"/>
+          <w:color w:val="000000"/>
+          <w:sz w:val="19"/>
+          <w:szCs w:val="19"/>
+        </w:rPr>
+      </w:pPr>
+      <w:r>
+        <w:rPr>
+          <w:rFonts w:ascii="Avenir Book" w:hAnsi="Avenir Book" w:cs="Arial"/>
+          <w:color w:val="000000"/>
+          <w:sz w:val="19"/>
+          <w:szCs w:val="19"/>
+        </w:rPr>
+        <w:t>Contiene además el Alcance del Proyecto donde las actividades que comprende serán descritas en el Catálogo de Servicios. Además contiene el Ciclo de Vida y el tipo de Procesos/Servicios requeridos.</w:t>
+      </w:r>
+    </w:p>
+    <w:p>
+      <w:pPr>
+        <w:autoSpaceDE w:val="0"/>
+        <w:autoSpaceDN w:val="0"/>
+        <w:adjustRightInd w:val="0"/>
+        <w:spacing w:after="0" w:line="240" w:lineRule="auto"/>
+        <w:ind w:left="1080"/>
+        <w:rPr>
+          <w:rFonts w:ascii="Avenir Book" w:hAnsi="Avenir Book" w:cs="Arial"/>
+          <w:color w:val="000000"/>
+          <w:sz w:val="19"/>
+          <w:szCs w:val="19"/>
+        </w:rPr>
+      </w:pPr>
+    </w:p>
+    <w:p>
+      <w:pPr>
+        <w:autoSpaceDE w:val="0"/>
+        <w:autoSpaceDN w:val="0"/>
+        <w:adjustRightInd w:val="0"/>
+        <w:spacing w:after="0" w:line="240" w:lineRule="auto"/>
+        <w:ind w:left="1080"/>
         <w:rPr>
           <w:rFonts w:ascii="Avenir Book" w:hAnsi="Avenir Book" w:cs="Arial"/>
           <w:color w:val="000000"/>
@@ -764,22 +747,22 @@
         <w:autoSpaceDN w:val="0"/>
         <w:adjustRightInd w:val="0"/>
         <w:spacing w:after="0" w:line="240" w:lineRule="auto"/>
-        <w:ind w:left="1440"/>
-        <w:rPr>
-          <w:rFonts w:ascii="Avenir Book" w:hAnsi="Avenir Book" w:cs="Arial"/>
-          <w:color w:val="000000"/>
-          <w:sz w:val="19"/>
-          <w:szCs w:val="19"/>
-        </w:rPr>
-      </w:pPr>
-    </w:p>
-    <w:p>
-      <w:pPr>
-        <w:autoSpaceDE w:val="0"/>
-        <w:autoSpaceDN w:val="0"/>
-        <w:adjustRightInd w:val="0"/>
-        <w:spacing w:after="0" w:line="240" w:lineRule="auto"/>
-        <w:ind w:left="1440"/>
+        <w:ind w:left="1080"/>
+        <w:rPr>
+          <w:rFonts w:ascii="Avenir Book" w:hAnsi="Avenir Book" w:cs="Arial"/>
+          <w:color w:val="000000"/>
+          <w:sz w:val="19"/>
+          <w:szCs w:val="19"/>
+        </w:rPr>
+      </w:pPr>
+    </w:p>
+    <w:p>
+      <w:pPr>
+        <w:autoSpaceDE w:val="0"/>
+        <w:autoSpaceDN w:val="0"/>
+        <w:adjustRightInd w:val="0"/>
+        <w:spacing w:after="0" w:line="240" w:lineRule="auto"/>
+        <w:ind w:left="1080"/>
         <w:rPr>
           <w:rFonts w:ascii="Avenir Book" w:hAnsi="Avenir Book" w:cs="Arial"/>
           <w:color w:val="000000"/>
@@ -803,50 +786,62 @@
         <w:autoSpaceDN w:val="0"/>
         <w:adjustRightInd w:val="0"/>
         <w:spacing w:after="0" w:line="240" w:lineRule="auto"/>
-        <w:ind w:left="1440"/>
-        <w:rPr>
-          <w:rFonts w:ascii="Avenir Book" w:hAnsi="Avenir Book" w:cs="Arial"/>
-          <w:color w:val="000000"/>
-          <w:sz w:val="19"/>
-          <w:szCs w:val="19"/>
-        </w:rPr>
-      </w:pPr>
-    </w:p>
-    <w:p>
-      <w:pPr>
-        <w:autoSpaceDE w:val="0"/>
-        <w:autoSpaceDN w:val="0"/>
-        <w:adjustRightInd w:val="0"/>
-        <w:spacing w:after="0" w:line="240" w:lineRule="auto"/>
-        <w:ind w:left="1440"/>
-        <w:rPr>
-          <w:rFonts w:ascii="Avenir Book" w:hAnsi="Avenir Book" w:cs="Arial"/>
-          <w:color w:val="000000"/>
-          <w:sz w:val="19"/>
-          <w:szCs w:val="19"/>
-        </w:rPr>
-      </w:pPr>
-      <w:r>
-        <w:rPr>
-          <w:rFonts w:ascii="Avenir Book" w:hAnsi="Avenir Book" w:cs="Arial"/>
-          <w:color w:val="000000"/>
-          <w:sz w:val="19"/>
-          <w:szCs w:val="19"/>
-        </w:rPr>
-        <w:t>Además del Objetivo, Restricciones, Recursos, Riesgos, Roles y Responsabilidades. Incluye la mención de la Planeación de Capacitación si es que fuera necesario llevarla a cabo.</w:t>
-      </w:r>
-    </w:p>
-    <w:p>
-      <w:pPr>
-        <w:autoSpaceDE w:val="0"/>
-        <w:autoSpaceDN w:val="0"/>
-        <w:adjustRightInd w:val="0"/>
-        <w:spacing w:after="0" w:line="240" w:lineRule="auto"/>
-        <w:rPr>
-          <w:rFonts w:ascii="Avenir Book" w:hAnsi="Avenir Book" w:cs="Arial"/>
-          <w:color w:val="000000"/>
-          <w:sz w:val="19"/>
-          <w:szCs w:val="19"/>
+        <w:ind w:left="1080"/>
+        <w:rPr>
+          <w:rFonts w:ascii="Avenir Book" w:hAnsi="Avenir Book" w:cs="Arial"/>
+          <w:color w:val="000000"/>
+          <w:sz w:val="19"/>
+          <w:szCs w:val="19"/>
+        </w:rPr>
+      </w:pPr>
+    </w:p>
+    <w:p>
+      <w:pPr>
+        <w:autoSpaceDE w:val="0"/>
+        <w:autoSpaceDN w:val="0"/>
+        <w:adjustRightInd w:val="0"/>
+        <w:spacing w:after="0" w:line="240" w:lineRule="auto"/>
+        <w:ind w:left="1080"/>
+        <w:rPr>
+          <w:rFonts w:ascii="Avenir Book" w:hAnsi="Avenir Book" w:cs="Arial"/>
+          <w:color w:val="000000"/>
+          <w:sz w:val="19"/>
+          <w:szCs w:val="19"/>
+        </w:rPr>
+      </w:pPr>
+      <w:r>
+        <w:rPr>
+          <w:rFonts w:ascii="Avenir Book" w:hAnsi="Avenir Book" w:cs="Arial"/>
+          <w:color w:val="000000"/>
+          <w:sz w:val="19"/>
+          <w:szCs w:val="19"/>
+        </w:rPr>
+        <w:t>Además del Objetivo, Restricciones, Recursos, Riesgos, Roles y Responsabilidades. Incluye la mención de la Planea</w:t>
+      </w:r>
+      <w:bookmarkStart w:id="0" w:name="_GoBack"/>
+      <w:bookmarkEnd w:id="0"/>
+      <w:r>
+        <w:rPr>
+          <w:rFonts w:ascii="Avenir Book" w:hAnsi="Avenir Book" w:cs="Arial"/>
+          <w:color w:val="000000"/>
+          <w:sz w:val="19"/>
+          <w:szCs w:val="19"/>
+        </w:rPr>
+        <w:t>ción de Capacitación si es que fuera necesario llevarla a cabo.</w:t>
+      </w:r>
+    </w:p>
+    <w:p>
+      <w:pPr>
+        <w:autoSpaceDE w:val="0"/>
+        <w:autoSpaceDN w:val="0"/>
+        <w:adjustRightInd w:val="0"/>
+        <w:spacing w:after="0" w:line="240" w:lineRule="auto"/>
+        <w:ind w:left="360"/>
+        <w:rPr>
+          <w:rFonts w:ascii="Avenir Book" w:hAnsi="Avenir Book" w:cs="Arial"/>
+          <w:color w:val="000000"/>
+          <w:sz w:val="21"/>
+          <w:szCs w:val="21"/>
         </w:rPr>
       </w:pPr>
     </w:p>
@@ -874,15 +869,80 @@
           <w:sz w:val="21"/>
           <w:szCs w:val="21"/>
         </w:rPr>
-        <w:t xml:space="preserve">Tema </w:t>
-      </w:r>
-      <w:r>
+        <w:t>Tema presentación de cronograma organizacional.</w:t>
+      </w:r>
+    </w:p>
+    <w:p>
+      <w:pPr>
+        <w:autoSpaceDE w:val="0"/>
+        <w:autoSpaceDN w:val="0"/>
+        <w:adjustRightInd w:val="0"/>
+        <w:spacing w:after="0" w:line="240" w:lineRule="auto"/>
+        <w:ind w:left="1080"/>
+        <w:rPr>
+          <w:rFonts w:ascii="Avenir Book" w:hAnsi="Avenir Book" w:cs="Arial"/>
+          <w:color w:val="000000"/>
+          <w:sz w:val="19"/>
+          <w:szCs w:val="21"/>
+        </w:rPr>
+      </w:pPr>
+      <w:r>
+        <w:rPr>
+          <w:rFonts w:ascii="Avenir Book" w:hAnsi="Avenir Book" w:cs="Arial"/>
+          <w:color w:val="000000"/>
+          <w:sz w:val="19"/>
+          <w:szCs w:val="21"/>
+        </w:rPr>
+        <w:t>Se dio a conocer las actividades a realizar mes a mes en el cronograma organizacional así como las personas involucradas en dicho cronograma con la finalidad de tener un compromiso por parte de cada individuo involucrado en el mismo.</w:t>
+      </w:r>
+    </w:p>
+    <w:p>
+      <w:pPr>
+        <w:autoSpaceDE w:val="0"/>
+        <w:autoSpaceDN w:val="0"/>
+        <w:adjustRightInd w:val="0"/>
+        <w:spacing w:after="0" w:line="240" w:lineRule="auto"/>
+        <w:rPr>
+          <w:rFonts w:ascii="Avenir Book" w:hAnsi="Avenir Book" w:cs="Arial"/>
+          <w:color w:val="000000"/>
+          <w:sz w:val="19"/>
+          <w:szCs w:val="19"/>
+        </w:rPr>
+      </w:pPr>
+    </w:p>
+    <w:p>
+      <w:pPr>
+        <w:numPr>
+          <w:ilvl w:val="0"/>
+          <w:numId w:val="1"/>
+        </w:numPr>
+        <w:autoSpaceDE w:val="0"/>
+        <w:autoSpaceDN w:val="0"/>
+        <w:adjustRightInd w:val="0"/>
+        <w:spacing w:after="0" w:line="240" w:lineRule="auto"/>
         <w:rPr>
           <w:rFonts w:ascii="Avenir Book" w:hAnsi="Avenir Book" w:cs="Arial"/>
           <w:color w:val="000000"/>
           <w:sz w:val="21"/>
           <w:szCs w:val="21"/>
         </w:rPr>
+      </w:pPr>
+      <w:r>
+        <w:rPr>
+          <w:rFonts w:ascii="Avenir Book" w:hAnsi="Avenir Book" w:cs="Arial"/>
+          <w:color w:val="000000"/>
+          <w:sz w:val="21"/>
+          <w:szCs w:val="21"/>
+        </w:rPr>
+        <w:t xml:space="preserve">Tema </w:t>
+      </w:r>
+      <w:r>
+        <w:rPr>
+          <w:rFonts w:ascii="Avenir Book" w:hAnsi="Avenir Book" w:cs="Arial"/>
+          <w:color w:val="000000"/>
+          <w:sz w:val="21"/>
+          <w:szCs w:val="21"/>
+        </w:rPr>
         <w:t>Presentación de Catálogo de Servicios</w:t>
       </w:r>
     </w:p>
@@ -988,6 +1048,21 @@
         <w:autoSpaceDN w:val="0"/>
         <w:adjustRightInd w:val="0"/>
         <w:spacing w:after="0" w:line="240" w:lineRule="auto"/>
+        <w:ind w:left="708"/>
+        <w:rPr>
+          <w:rFonts w:ascii="Avenir Book" w:hAnsi="Avenir Book" w:cs="Arial"/>
+          <w:color w:val="000000"/>
+          <w:sz w:val="19"/>
+          <w:szCs w:val="19"/>
+        </w:rPr>
+      </w:pPr>
+    </w:p>
+    <w:p>
+      <w:pPr>
+        <w:autoSpaceDE w:val="0"/>
+        <w:autoSpaceDN w:val="0"/>
+        <w:adjustRightInd w:val="0"/>
+        <w:spacing w:after="0" w:line="240" w:lineRule="auto"/>
         <w:ind w:left="1440"/>
         <w:rPr>
           <w:rFonts w:ascii="Avenir Book" w:hAnsi="Avenir Book" w:cs="Arial"/>
@@ -996,8 +1071,21 @@
           <w:szCs w:val="19"/>
         </w:rPr>
       </w:pPr>
-      <w:bookmarkStart w:id="0" w:name="_GoBack"/>
-      <w:bookmarkEnd w:id="0"/>
+    </w:p>
+    <w:p>
+      <w:pPr>
+        <w:autoSpaceDE w:val="0"/>
+        <w:autoSpaceDN w:val="0"/>
+        <w:adjustRightInd w:val="0"/>
+        <w:spacing w:after="0" w:line="240" w:lineRule="auto"/>
+        <w:ind w:left="1440"/>
+        <w:rPr>
+          <w:rFonts w:ascii="Avenir Book" w:hAnsi="Avenir Book" w:cs="Arial"/>
+          <w:color w:val="000000"/>
+          <w:sz w:val="19"/>
+          <w:szCs w:val="19"/>
+        </w:rPr>
+      </w:pPr>
     </w:p>
     <w:p>
       <w:pPr>
@@ -1090,7 +1178,6 @@
           <w:sz w:val="23"/>
           <w:szCs w:val="23"/>
         </w:rPr>
-        <w:lastRenderedPageBreak/>
         <w:t>Compromisos asumidos</w:t>
       </w:r>
     </w:p>
@@ -1657,7 +1744,7 @@
         <w:ind w:left="720" w:hanging="360"/>
       </w:pPr>
     </w:lvl>
-    <w:lvl w:ilvl="1" w:tplc="04090019" w:tentative="1">
+    <w:lvl w:ilvl="1" w:tplc="04090019">
       <w:start w:val="1"/>
       <w:numFmt w:val="lowerLetter"/>
       <w:lvlText w:val="%2."/>
@@ -2308,6 +2395,17 @@
       <w:lang w:val="es-AR" w:eastAsia="en-US"/>
     </w:rPr>
   </w:style>
+  <w:style w:type="paragraph" w:styleId="Prrafodelista">
+    <w:name w:val="List Paragraph"/>
+    <w:basedOn w:val="Normal"/>
+    <w:uiPriority w:val="34"/>
+    <w:qFormat/>
+    <w:rsid w:val="00053DF5"/>
+    <w:pPr>
+      <w:ind w:left="720"/>
+      <w:contextualSpacing/>
+    </w:pPr>
+  </w:style>
 </w:styles>
 </file>
 

</xml_diff>